<commit_message>
Chỉnh sửa Vision.docx, phiên bản 1.1
</commit_message>
<xml_diff>
--- a/1. Stories or Specs/Vision.docx
+++ b/1. Stories or Specs/Vision.docx
@@ -109,12 +109,6 @@
         <w:gridCol w:w="2304"/>
       </w:tblGrid>
       <w:tr>
-        <w:tblPrEx>
-          <w:tblCellMar>
-            <w:top w:w="0" w:type="dxa"/>
-            <w:bottom w:w="0" w:type="dxa"/>
-          </w:tblCellMar>
-        </w:tblPrEx>
         <w:tc>
           <w:tcPr>
             <w:tcW w:w="2304" w:type="dxa"/>
@@ -197,12 +191,6 @@
         </w:tc>
       </w:tr>
       <w:tr>
-        <w:tblPrEx>
-          <w:tblCellMar>
-            <w:top w:w="0" w:type="dxa"/>
-            <w:bottom w:w="0" w:type="dxa"/>
-          </w:tblCellMar>
-        </w:tblPrEx>
         <w:tc>
           <w:tcPr>
             <w:tcW w:w="2304" w:type="dxa"/>
@@ -257,12 +245,6 @@
         </w:tc>
       </w:tr>
       <w:tr>
-        <w:tblPrEx>
-          <w:tblCellMar>
-            <w:top w:w="0" w:type="dxa"/>
-            <w:bottom w:w="0" w:type="dxa"/>
-          </w:tblCellMar>
-        </w:tblPrEx>
         <w:tc>
           <w:tcPr>
             <w:tcW w:w="2304" w:type="dxa"/>
@@ -305,12 +287,6 @@
         </w:tc>
       </w:tr>
       <w:tr>
-        <w:tblPrEx>
-          <w:tblCellMar>
-            <w:top w:w="0" w:type="dxa"/>
-            <w:bottom w:w="0" w:type="dxa"/>
-          </w:tblCellMar>
-        </w:tblPrEx>
         <w:tc>
           <w:tcPr>
             <w:tcW w:w="2304" w:type="dxa"/>
@@ -353,12 +329,6 @@
         </w:tc>
       </w:tr>
       <w:tr>
-        <w:tblPrEx>
-          <w:tblCellMar>
-            <w:top w:w="0" w:type="dxa"/>
-            <w:bottom w:w="0" w:type="dxa"/>
-          </w:tblCellMar>
-        </w:tblPrEx>
         <w:tc>
           <w:tcPr>
             <w:tcW w:w="2304" w:type="dxa"/>
@@ -3392,7 +3362,6 @@
         <w:rPr>
           <w:noProof/>
         </w:rPr>
-        <w:lastRenderedPageBreak/>
         <w:t>9.4</w:t>
       </w:r>
       <w:r>
@@ -3469,6 +3438,7 @@
         <w:rPr>
           <w:noProof/>
         </w:rPr>
+        <w:lastRenderedPageBreak/>
         <w:t>10.</w:t>
       </w:r>
       <w:r>
@@ -4518,17 +4488,17 @@
       <w:pPr>
         <w:pStyle w:val="Heading1"/>
       </w:pPr>
-      <w:bookmarkStart w:id="0" w:name="_Toc436203377"/>
-      <w:bookmarkStart w:id="1" w:name="_Toc452813577"/>
-      <w:bookmarkStart w:id="2" w:name="_Toc456598586"/>
-      <w:bookmarkStart w:id="3" w:name="_Toc456600917"/>
-      <w:bookmarkStart w:id="4" w:name="_Toc259426228"/>
+      <w:bookmarkStart w:id="0" w:name="_Toc456598586"/>
+      <w:bookmarkStart w:id="1" w:name="_Toc456600917"/>
+      <w:bookmarkStart w:id="2" w:name="_Toc259426228"/>
+      <w:bookmarkStart w:id="3" w:name="_Toc436203377"/>
+      <w:bookmarkStart w:id="4" w:name="_Toc452813577"/>
       <w:r>
         <w:t>Introduction</w:t>
       </w:r>
+      <w:bookmarkEnd w:id="0"/>
+      <w:bookmarkEnd w:id="1"/>
       <w:bookmarkEnd w:id="2"/>
-      <w:bookmarkEnd w:id="3"/>
-      <w:bookmarkEnd w:id="4"/>
     </w:p>
     <w:p>
       <w:pPr>
@@ -4859,11 +4829,10 @@
       </w:pPr>
       <w:bookmarkStart w:id="20" w:name="_Toc259426234"/>
       <w:r>
-        <w:lastRenderedPageBreak/>
         <w:t>Positioning</w:t>
       </w:r>
-      <w:bookmarkEnd w:id="0"/>
-      <w:bookmarkEnd w:id="1"/>
+      <w:bookmarkEnd w:id="3"/>
+      <w:bookmarkEnd w:id="4"/>
       <w:bookmarkEnd w:id="20"/>
     </w:p>
     <w:p>
@@ -4896,6 +4865,7 @@
       <w:bookmarkStart w:id="25" w:name="_Toc452813579"/>
       <w:bookmarkStart w:id="26" w:name="_Toc259426236"/>
       <w:r>
+        <w:lastRenderedPageBreak/>
         <w:t>Problem Statement</w:t>
       </w:r>
       <w:bookmarkEnd w:id="24"/>
@@ -4922,12 +4892,6 @@
         <w:gridCol w:w="5220"/>
       </w:tblGrid>
       <w:tr>
-        <w:tblPrEx>
-          <w:tblCellMar>
-            <w:top w:w="0" w:type="dxa"/>
-            <w:bottom w:w="0" w:type="dxa"/>
-          </w:tblCellMar>
-        </w:tblPrEx>
         <w:tc>
           <w:tcPr>
             <w:tcW w:w="2970" w:type="dxa"/>
@@ -4972,21 +4936,15 @@
               <w:pStyle w:val="BodyText"/>
             </w:pPr>
             <w:r>
-              <w:t>Trình độ kiến thức của các em là</w:t>
-            </w:r>
-            <w:r>
-              <w:t xml:space="preserve"> khác nhau, không phải học sinh nào cũng có thể trực tiếp học qua phần mềm mà cần phải có sự hướng dẫn của giáo viên.</w:t>
+              <w:t>Trình độ kiến thức và khả năng tiếp thu bài của các em học sinh là khác nhau. Không phải học sinh nào cũng có thể tiếp thu và hiểu hết bài trên lớp. Thêm vào đó, việc giảng dạy trên lớp của giáo viên đơn thuần theo sách giáo khoa có thể khiến các em cảm thấy nhàm chán</w:t>
+            </w:r>
+            <w:r>
+              <w:t>.</w:t>
             </w:r>
           </w:p>
         </w:tc>
       </w:tr>
       <w:tr>
-        <w:tblPrEx>
-          <w:tblCellMar>
-            <w:top w:w="0" w:type="dxa"/>
-            <w:bottom w:w="0" w:type="dxa"/>
-          </w:tblCellMar>
-        </w:tblPrEx>
         <w:tc>
           <w:tcPr>
             <w:tcW w:w="2970" w:type="dxa"/>
@@ -5031,18 +4989,12 @@
               <w:pStyle w:val="BodyText"/>
             </w:pPr>
             <w:r>
-              <w:t>Học sinh, giáo viên.</w:t>
+              <w:t>Học sinh, giáo viên và phụ huynh học sinh.</w:t>
             </w:r>
           </w:p>
         </w:tc>
       </w:tr>
       <w:tr>
-        <w:tblPrEx>
-          <w:tblCellMar>
-            <w:top w:w="0" w:type="dxa"/>
-            <w:bottom w:w="0" w:type="dxa"/>
-          </w:tblCellMar>
-        </w:tblPrEx>
         <w:tc>
           <w:tcPr>
             <w:tcW w:w="2970" w:type="dxa"/>
@@ -5087,18 +5039,34 @@
               <w:pStyle w:val="BodyText"/>
             </w:pPr>
             <w:r>
-              <w:t>Không hiểu bài này sẽ dẫn tới mất căn bản và khó có thể tiếp tục những bài học sau.</w:t>
+              <w:t xml:space="preserve">Học sinh không hiểu hết bài. </w:t>
+            </w:r>
+            <w:r>
+              <w:t>Kết quả học tập của các em không cao. Mất kiến thức căn bản, ảnh hưởng đến vốn kiến thức của các em sau này.</w:t>
+            </w:r>
+          </w:p>
+          <w:p>
+            <w:pPr>
+              <w:pStyle w:val="BodyText"/>
+            </w:pPr>
+            <w:r>
+              <w:t>Giáo viên mất nhiều thời gian giảng dạy mà không thu được kết quả như ý.</w:t>
+            </w:r>
+          </w:p>
+          <w:p>
+            <w:pPr>
+              <w:pStyle w:val="BodyText"/>
+            </w:pPr>
+            <w:r>
+              <w:t>Phụ huynh lo lắng cho con em của họ.</w:t>
+            </w:r>
+            <w:r>
+              <w:t xml:space="preserve"> Tốn kém một khoản chi phí lớn để cho con em họ đi học thêm.</w:t>
             </w:r>
           </w:p>
         </w:tc>
       </w:tr>
       <w:tr>
-        <w:tblPrEx>
-          <w:tblCellMar>
-            <w:top w:w="0" w:type="dxa"/>
-            <w:bottom w:w="0" w:type="dxa"/>
-          </w:tblCellMar>
-        </w:tblPrEx>
         <w:tc>
           <w:tcPr>
             <w:tcW w:w="2970" w:type="dxa"/>
@@ -5142,10 +5110,13 @@
               <w:pStyle w:val="BodyText"/>
             </w:pPr>
             <w:r>
-              <w:t xml:space="preserve">Giúp cho học sinh có thể học tập môn toán một cách sinh động hơn, tiếp thu dễ hơn, để có thể </w:t>
-            </w:r>
-            <w:r>
-              <w:t>nắm bắt kiếm thức mà thầy cô truyền đạt một cách dễ dàng.</w:t>
+              <w:t xml:space="preserve">Một sản phẩm phần mềm với đầy đủ nội dung kiến thức trong sách giáo khoa. Thêm vào đó là những hình ảnh </w:t>
+            </w:r>
+            <w:r>
+              <w:t>trực quan dễ nhớ, cùng với nhạc nền hỗ trợ việc học. Bên cạnh đó, phần mềm còn có các bài tập với phần hướng dẫn giải và đáp án, giúp các em tự ôn luyện kiến thức tại nhà. Sau khi học tập, phần mềm còn hỗ trợ những trò chơi giải trí vui tươi, lành mạnh giúp các em giảm áp lực học tập và nhớ bài tốt hơn.</w:t>
+            </w:r>
+            <w:r>
+              <w:t xml:space="preserve"> </w:t>
             </w:r>
           </w:p>
         </w:tc>
@@ -5189,12 +5160,6 @@
         <w:gridCol w:w="5400"/>
       </w:tblGrid>
       <w:tr>
-        <w:tblPrEx>
-          <w:tblCellMar>
-            <w:top w:w="0" w:type="dxa"/>
-            <w:bottom w:w="0" w:type="dxa"/>
-          </w:tblCellMar>
-        </w:tblPrEx>
         <w:tc>
           <w:tcPr>
             <w:tcW w:w="2790" w:type="dxa"/>
@@ -5213,6 +5178,7 @@
               <w:ind w:left="72"/>
             </w:pPr>
             <w:r>
+              <w:lastRenderedPageBreak/>
               <w:t>For</w:t>
             </w:r>
           </w:p>
@@ -5239,18 +5205,18 @@
               <w:pStyle w:val="BodyText"/>
             </w:pPr>
             <w:r>
-              <w:t>Học sinh, giáo viên.</w:t>
+              <w:t>Học sinh</w:t>
+            </w:r>
+            <w:r>
+              <w:t>, giáo viên</w:t>
+            </w:r>
+            <w:r>
+              <w:t>.</w:t>
             </w:r>
           </w:p>
         </w:tc>
       </w:tr>
       <w:tr>
-        <w:tblPrEx>
-          <w:tblCellMar>
-            <w:top w:w="0" w:type="dxa"/>
-            <w:bottom w:w="0" w:type="dxa"/>
-          </w:tblCellMar>
-        </w:tblPrEx>
         <w:tc>
           <w:tcPr>
             <w:tcW w:w="2790" w:type="dxa"/>
@@ -5295,18 +5261,18 @@
               <w:pStyle w:val="BodyText"/>
             </w:pPr>
             <w:r>
-              <w:t>Người trực tiếp sử dụng phần mềm.</w:t>
+              <w:t>Người sử dụng phần mềm để hỗ trợ việc học tập</w:t>
+            </w:r>
+            <w:r>
+              <w:t>/giảng dạy</w:t>
+            </w:r>
+            <w:r>
+              <w:t xml:space="preserve"> môn Toán lớp 10.</w:t>
             </w:r>
           </w:p>
         </w:tc>
       </w:tr>
       <w:tr>
-        <w:tblPrEx>
-          <w:tblCellMar>
-            <w:top w:w="0" w:type="dxa"/>
-            <w:bottom w:w="0" w:type="dxa"/>
-          </w:tblCellMar>
-        </w:tblPrEx>
         <w:tc>
           <w:tcPr>
             <w:tcW w:w="2790" w:type="dxa"/>
@@ -5343,7 +5309,10 @@
               <w:pStyle w:val="InfoBlue"/>
             </w:pPr>
             <w:r>
-              <w:t xml:space="preserve"> is a [product category]</w:t>
+              <w:t xml:space="preserve"> Là một</w:t>
+            </w:r>
+            <w:r>
+              <w:t xml:space="preserve"> [product category]</w:t>
             </w:r>
           </w:p>
           <w:p>
@@ -5351,18 +5320,18 @@
               <w:pStyle w:val="BodyText"/>
             </w:pPr>
             <w:r>
-              <w:t>Phần mềm.</w:t>
+              <w:t>Phần mềm</w:t>
+            </w:r>
+            <w:r>
+              <w:t xml:space="preserve"> hỗ trợ học tập</w:t>
+            </w:r>
+            <w:r>
+              <w:t>.</w:t>
             </w:r>
           </w:p>
         </w:tc>
       </w:tr>
       <w:tr>
-        <w:tblPrEx>
-          <w:tblCellMar>
-            <w:top w:w="0" w:type="dxa"/>
-            <w:bottom w:w="0" w:type="dxa"/>
-          </w:tblCellMar>
-        </w:tblPrEx>
         <w:tc>
           <w:tcPr>
             <w:tcW w:w="2790" w:type="dxa"/>
@@ -5421,12 +5390,6 @@
         </w:tc>
       </w:tr>
       <w:tr>
-        <w:tblPrEx>
-          <w:tblCellMar>
-            <w:top w:w="0" w:type="dxa"/>
-            <w:bottom w:w="0" w:type="dxa"/>
-          </w:tblCellMar>
-        </w:tblPrEx>
         <w:tc>
           <w:tcPr>
             <w:tcW w:w="2790" w:type="dxa"/>
@@ -5469,12 +5432,6 @@
         </w:tc>
       </w:tr>
       <w:tr>
-        <w:tblPrEx>
-          <w:tblCellMar>
-            <w:top w:w="0" w:type="dxa"/>
-            <w:bottom w:w="0" w:type="dxa"/>
-          </w:tblCellMar>
-        </w:tblPrEx>
         <w:tc>
           <w:tcPr>
             <w:tcW w:w="2790" w:type="dxa"/>
@@ -5513,14 +5470,6 @@
               <w:t>[statement of primary differentiation]</w:t>
             </w:r>
           </w:p>
-          <w:p>
-            <w:pPr>
-              <w:pStyle w:val="BodyText"/>
-            </w:pPr>
-            <w:r>
-              <w:t>Tiếp thu kiến thức dễ dàng, học tập hiệu quả hơn.</w:t>
-            </w:r>
-          </w:p>
         </w:tc>
       </w:tr>
     </w:tbl>
@@ -5536,17 +5485,16 @@
       <w:pPr>
         <w:pStyle w:val="Heading1"/>
       </w:pPr>
-      <w:bookmarkStart w:id="32" w:name="_Toc436203381"/>
-      <w:bookmarkStart w:id="33" w:name="_Toc447960005"/>
-      <w:bookmarkStart w:id="34" w:name="_Toc452813581"/>
-      <w:bookmarkStart w:id="35" w:name="_Toc259426238"/>
-      <w:r>
-        <w:lastRenderedPageBreak/>
+      <w:bookmarkStart w:id="32" w:name="_Toc447960005"/>
+      <w:bookmarkStart w:id="33" w:name="_Toc452813581"/>
+      <w:bookmarkStart w:id="34" w:name="_Toc259426238"/>
+      <w:bookmarkStart w:id="35" w:name="_Toc436203381"/>
+      <w:r>
         <w:t>Stakeholder and User Descriptions</w:t>
       </w:r>
+      <w:bookmarkEnd w:id="32"/>
       <w:bookmarkEnd w:id="33"/>
       <w:bookmarkEnd w:id="34"/>
-      <w:bookmarkEnd w:id="35"/>
     </w:p>
     <w:p>
       <w:pPr>
@@ -5656,12 +5604,6 @@
         <w:gridCol w:w="3960"/>
       </w:tblGrid>
       <w:tr>
-        <w:tblPrEx>
-          <w:tblCellMar>
-            <w:top w:w="0" w:type="dxa"/>
-            <w:bottom w:w="0" w:type="dxa"/>
-          </w:tblCellMar>
-        </w:tblPrEx>
         <w:tc>
           <w:tcPr>
             <w:tcW w:w="1890" w:type="dxa"/>
@@ -5727,12 +5669,6 @@
         </w:tc>
       </w:tr>
       <w:tr>
-        <w:tblPrEx>
-          <w:tblCellMar>
-            <w:top w:w="0" w:type="dxa"/>
-            <w:bottom w:w="0" w:type="dxa"/>
-          </w:tblCellMar>
-        </w:tblPrEx>
         <w:tc>
           <w:tcPr>
             <w:tcW w:w="1890" w:type="dxa"/>
@@ -5795,7 +5731,11 @@
               <w:ind w:left="252" w:hanging="180"/>
             </w:pPr>
             <w:r>
-              <w:t>ensures that the system will be maintainable</w:t>
+              <w:t xml:space="preserve">ensures that the system will be </w:t>
+            </w:r>
+            <w:r>
+              <w:lastRenderedPageBreak/>
+              <w:t>maintainable</w:t>
             </w:r>
           </w:p>
           <w:p>
@@ -5874,12 +5814,6 @@
         </w:tc>
       </w:tr>
       <w:tr>
-        <w:tblPrEx>
-          <w:tblCellMar>
-            <w:top w:w="0" w:type="dxa"/>
-            <w:bottom w:w="0" w:type="dxa"/>
-          </w:tblCellMar>
-        </w:tblPrEx>
         <w:tc>
           <w:tcPr>
             <w:tcW w:w="1890" w:type="dxa"/>
@@ -5887,8 +5821,17 @@
           <w:p>
             <w:pPr>
               <w:pStyle w:val="InfoBlue"/>
-            </w:pPr>
-            <w:r>
+              <w:rPr>
+                <w:i w:val="0"/>
+                <w:color w:val="auto"/>
+              </w:rPr>
+            </w:pPr>
+            <w:r>
+              <w:rPr>
+                <w:i w:val="0"/>
+                <w:color w:val="auto"/>
+              </w:rPr>
+              <w:lastRenderedPageBreak/>
               <w:t>Học sinh</w:t>
             </w:r>
           </w:p>
@@ -5900,8 +5843,16 @@
           <w:p>
             <w:pPr>
               <w:pStyle w:val="InfoBlue"/>
-            </w:pPr>
-            <w:r>
+              <w:rPr>
+                <w:i w:val="0"/>
+                <w:color w:val="auto"/>
+              </w:rPr>
+            </w:pPr>
+            <w:r>
+              <w:rPr>
+                <w:i w:val="0"/>
+                <w:color w:val="auto"/>
+              </w:rPr>
               <w:t>Người trực tiếp sử dụng phần mềm để học</w:t>
             </w:r>
           </w:p>
@@ -5913,20 +5864,22 @@
           <w:p>
             <w:pPr>
               <w:pStyle w:val="InfoBlue"/>
-            </w:pPr>
-            <w:r>
-              <w:t>Đảm bảo hệ thống đáp ứng được nhu cầu của học sinh</w:t>
+              <w:rPr>
+                <w:i w:val="0"/>
+                <w:color w:val="auto"/>
+              </w:rPr>
+            </w:pPr>
+            <w:r>
+              <w:rPr>
+                <w:i w:val="0"/>
+                <w:color w:val="auto"/>
+              </w:rPr>
+              <w:t>Cung cấp một số yêu cầu của phần mềm.</w:t>
             </w:r>
           </w:p>
         </w:tc>
       </w:tr>
       <w:tr>
-        <w:tblPrEx>
-          <w:tblCellMar>
-            <w:top w:w="0" w:type="dxa"/>
-            <w:bottom w:w="0" w:type="dxa"/>
-          </w:tblCellMar>
-        </w:tblPrEx>
         <w:tc>
           <w:tcPr>
             <w:tcW w:w="1890" w:type="dxa"/>
@@ -5934,8 +5887,16 @@
           <w:p>
             <w:pPr>
               <w:pStyle w:val="InfoBlue"/>
-            </w:pPr>
-            <w:r>
+              <w:rPr>
+                <w:i w:val="0"/>
+                <w:color w:val="auto"/>
+              </w:rPr>
+            </w:pPr>
+            <w:r>
+              <w:rPr>
+                <w:i w:val="0"/>
+                <w:color w:val="auto"/>
+              </w:rPr>
               <w:t>Giáo viên</w:t>
             </w:r>
           </w:p>
@@ -5947,8 +5908,16 @@
           <w:p>
             <w:pPr>
               <w:pStyle w:val="InfoBlue"/>
-            </w:pPr>
-            <w:r>
+              <w:rPr>
+                <w:i w:val="0"/>
+                <w:color w:val="auto"/>
+              </w:rPr>
+            </w:pPr>
+            <w:r>
+              <w:rPr>
+                <w:i w:val="0"/>
+                <w:color w:val="auto"/>
+              </w:rPr>
               <w:t>Người trực tiếp sử dụng phần mềm</w:t>
             </w:r>
           </w:p>
@@ -5960,9 +5929,140 @@
           <w:p>
             <w:pPr>
               <w:pStyle w:val="InfoBlue"/>
-            </w:pPr>
-            <w:r>
-              <w:t>Đảm bảo hệ thống đáp ứng được nhu cầu của giáo viên.</w:t>
+              <w:rPr>
+                <w:i w:val="0"/>
+                <w:color w:val="auto"/>
+              </w:rPr>
+            </w:pPr>
+            <w:r>
+              <w:rPr>
+                <w:i w:val="0"/>
+                <w:color w:val="auto"/>
+              </w:rPr>
+              <w:t>Cung cấp một số yêu cầu của phần mềm.</w:t>
+            </w:r>
+          </w:p>
+        </w:tc>
+      </w:tr>
+      <w:tr>
+        <w:tc>
+          <w:tcPr>
+            <w:tcW w:w="1890" w:type="dxa"/>
+          </w:tcPr>
+          <w:p>
+            <w:pPr>
+              <w:pStyle w:val="InfoBlue"/>
+              <w:rPr>
+                <w:i w:val="0"/>
+                <w:color w:val="auto"/>
+              </w:rPr>
+            </w:pPr>
+            <w:r>
+              <w:rPr>
+                <w:i w:val="0"/>
+                <w:color w:val="auto"/>
+              </w:rPr>
+              <w:t>Phụ huynh học sinh</w:t>
+            </w:r>
+          </w:p>
+        </w:tc>
+        <w:tc>
+          <w:tcPr>
+            <w:tcW w:w="2610" w:type="dxa"/>
+          </w:tcPr>
+          <w:p>
+            <w:pPr>
+              <w:pStyle w:val="InfoBlue"/>
+              <w:rPr>
+                <w:i w:val="0"/>
+                <w:color w:val="auto"/>
+              </w:rPr>
+            </w:pPr>
+            <w:r>
+              <w:rPr>
+                <w:i w:val="0"/>
+                <w:color w:val="auto"/>
+              </w:rPr>
+              <w:t>Người lựa chọn sản phẩm cho con/em họ học tập</w:t>
+            </w:r>
+          </w:p>
+        </w:tc>
+        <w:tc>
+          <w:tcPr>
+            <w:tcW w:w="3960" w:type="dxa"/>
+          </w:tcPr>
+          <w:p>
+            <w:pPr>
+              <w:pStyle w:val="InfoBlue"/>
+              <w:rPr>
+                <w:i w:val="0"/>
+                <w:color w:val="auto"/>
+              </w:rPr>
+            </w:pPr>
+            <w:r>
+              <w:rPr>
+                <w:i w:val="0"/>
+                <w:color w:val="auto"/>
+              </w:rPr>
+              <w:t>Cung cấp một số yêu cầu của phần mềm.</w:t>
+            </w:r>
+          </w:p>
+        </w:tc>
+      </w:tr>
+      <w:tr>
+        <w:tc>
+          <w:tcPr>
+            <w:tcW w:w="1890" w:type="dxa"/>
+          </w:tcPr>
+          <w:p>
+            <w:pPr>
+              <w:pStyle w:val="InfoBlue"/>
+              <w:rPr>
+                <w:i w:val="0"/>
+                <w:color w:val="auto"/>
+              </w:rPr>
+            </w:pPr>
+            <w:r>
+              <w:rPr>
+                <w:i w:val="0"/>
+                <w:color w:val="auto"/>
+              </w:rPr>
+              <w:t>Thầy dạy lý thuyết, thầy thực hành</w:t>
+            </w:r>
+          </w:p>
+        </w:tc>
+        <w:tc>
+          <w:tcPr>
+            <w:tcW w:w="2610" w:type="dxa"/>
+          </w:tcPr>
+          <w:p>
+            <w:pPr>
+              <w:pStyle w:val="InfoBlue"/>
+              <w:rPr>
+                <w:i w:val="0"/>
+                <w:color w:val="auto"/>
+              </w:rPr>
+            </w:pPr>
+          </w:p>
+        </w:tc>
+        <w:tc>
+          <w:tcPr>
+            <w:tcW w:w="3960" w:type="dxa"/>
+          </w:tcPr>
+          <w:p>
+            <w:pPr>
+              <w:pStyle w:val="InfoBlue"/>
+              <w:rPr>
+                <w:i w:val="0"/>
+                <w:color w:val="auto"/>
+              </w:rPr>
+            </w:pPr>
+            <w:r>
+              <w:rPr>
+                <w:i w:val="0"/>
+                <w:color w:val="auto"/>
+              </w:rPr>
+              <w:t>Tư vấn, đánh giá, đưa ra các deliveries.</w:t>
             </w:r>
           </w:p>
         </w:tc>
@@ -6010,12 +6110,6 @@
         <w:gridCol w:w="2628"/>
       </w:tblGrid>
       <w:tr>
-        <w:tblPrEx>
-          <w:tblCellMar>
-            <w:top w:w="0" w:type="dxa"/>
-            <w:bottom w:w="0" w:type="dxa"/>
-          </w:tblCellMar>
-        </w:tblPrEx>
         <w:trPr>
           <w:trHeight w:val="418"/>
         </w:trPr>
@@ -6105,12 +6199,6 @@
         </w:tc>
       </w:tr>
       <w:tr>
-        <w:tblPrEx>
-          <w:tblCellMar>
-            <w:top w:w="0" w:type="dxa"/>
-            <w:bottom w:w="0" w:type="dxa"/>
-          </w:tblCellMar>
-        </w:tblPrEx>
         <w:trPr>
           <w:trHeight w:val="976"/>
         </w:trPr>
@@ -6123,7 +6211,6 @@
               <w:pStyle w:val="InfoBlue"/>
             </w:pPr>
             <w:r>
-              <w:lastRenderedPageBreak/>
               <w:t>[Name the user type.]</w:t>
             </w:r>
           </w:p>
@@ -6253,12 +6340,6 @@
         </w:tc>
       </w:tr>
       <w:tr>
-        <w:tblPrEx>
-          <w:tblCellMar>
-            <w:top w:w="0" w:type="dxa"/>
-            <w:bottom w:w="0" w:type="dxa"/>
-          </w:tblCellMar>
-        </w:tblPrEx>
         <w:trPr>
           <w:trHeight w:val="976"/>
         </w:trPr>
@@ -6337,12 +6418,6 @@
         </w:tc>
       </w:tr>
       <w:tr>
-        <w:tblPrEx>
-          <w:tblCellMar>
-            <w:top w:w="0" w:type="dxa"/>
-            <w:bottom w:w="0" w:type="dxa"/>
-          </w:tblCellMar>
-        </w:tblPrEx>
         <w:trPr>
           <w:trHeight w:val="976"/>
         </w:trPr>
@@ -6489,6 +6564,7 @@
         </w:numPr>
       </w:pPr>
       <w:r>
+        <w:lastRenderedPageBreak/>
         <w:t>Any unique environmental constraints: mobile, outdoors, in-flight, and so on?</w:t>
       </w:r>
     </w:p>
@@ -6529,7 +6605,7 @@
         <w:pStyle w:val="BodyText"/>
       </w:pPr>
       <w:r>
-        <w:t>Có điều kiện sử dụng máy tính.</w:t>
+        <w:t>Học sinh học ở nhà một mình hoặc có sự trợ giúp của phụ huynh.</w:t>
       </w:r>
     </w:p>
     <w:p>
@@ -6537,7 +6613,7 @@
         <w:pStyle w:val="BodyText"/>
       </w:pPr>
       <w:r>
-        <w:t>Giao diện có tính tương thích, tiện dụng, hạn chế tối đa lỗi hệ thống.</w:t>
+        <w:t>Giáo viên giảng dạy trên lớp.</w:t>
       </w:r>
     </w:p>
     <w:p>
@@ -6594,12 +6670,6 @@
         <w:gridCol w:w="6948"/>
       </w:tblGrid>
       <w:tr>
-        <w:tblPrEx>
-          <w:tblCellMar>
-            <w:top w:w="0" w:type="dxa"/>
-            <w:bottom w:w="0" w:type="dxa"/>
-          </w:tblCellMar>
-        </w:tblPrEx>
         <w:tc>
           <w:tcPr>
             <w:tcW w:w="1890" w:type="dxa"/>
@@ -6633,12 +6703,6 @@
         </w:tc>
       </w:tr>
       <w:tr>
-        <w:tblPrEx>
-          <w:tblCellMar>
-            <w:top w:w="0" w:type="dxa"/>
-            <w:bottom w:w="0" w:type="dxa"/>
-          </w:tblCellMar>
-        </w:tblPrEx>
         <w:tc>
           <w:tcPr>
             <w:tcW w:w="1890" w:type="dxa"/>
@@ -6672,12 +6736,6 @@
         </w:tc>
       </w:tr>
       <w:tr>
-        <w:tblPrEx>
-          <w:tblCellMar>
-            <w:top w:w="0" w:type="dxa"/>
-            <w:bottom w:w="0" w:type="dxa"/>
-          </w:tblCellMar>
-        </w:tblPrEx>
         <w:tc>
           <w:tcPr>
             <w:tcW w:w="1890" w:type="dxa"/>
@@ -6711,12 +6769,6 @@
         </w:tc>
       </w:tr>
       <w:tr>
-        <w:tblPrEx>
-          <w:tblCellMar>
-            <w:top w:w="0" w:type="dxa"/>
-            <w:bottom w:w="0" w:type="dxa"/>
-          </w:tblCellMar>
-        </w:tblPrEx>
         <w:tc>
           <w:tcPr>
             <w:tcW w:w="1890" w:type="dxa"/>
@@ -6750,12 +6802,6 @@
         </w:tc>
       </w:tr>
       <w:tr>
-        <w:tblPrEx>
-          <w:tblCellMar>
-            <w:top w:w="0" w:type="dxa"/>
-            <w:bottom w:w="0" w:type="dxa"/>
-          </w:tblCellMar>
-        </w:tblPrEx>
         <w:tc>
           <w:tcPr>
             <w:tcW w:w="1890" w:type="dxa"/>
@@ -6770,7 +6816,6 @@
               <w:rPr>
                 <w:b/>
               </w:rPr>
-              <w:lastRenderedPageBreak/>
               <w:t>Success Criteria</w:t>
             </w:r>
           </w:p>
@@ -6798,12 +6843,6 @@
         </w:tc>
       </w:tr>
       <w:tr>
-        <w:tblPrEx>
-          <w:tblCellMar>
-            <w:top w:w="0" w:type="dxa"/>
-            <w:bottom w:w="0" w:type="dxa"/>
-          </w:tblCellMar>
-        </w:tblPrEx>
         <w:tc>
           <w:tcPr>
             <w:tcW w:w="1890" w:type="dxa"/>
@@ -6837,12 +6876,6 @@
         </w:tc>
       </w:tr>
       <w:tr>
-        <w:tblPrEx>
-          <w:tblCellMar>
-            <w:top w:w="0" w:type="dxa"/>
-            <w:bottom w:w="0" w:type="dxa"/>
-          </w:tblCellMar>
-        </w:tblPrEx>
         <w:tc>
           <w:tcPr>
             <w:tcW w:w="1890" w:type="dxa"/>
@@ -6876,12 +6909,6 @@
         </w:tc>
       </w:tr>
       <w:tr>
-        <w:tblPrEx>
-          <w:tblCellMar>
-            <w:top w:w="0" w:type="dxa"/>
-            <w:bottom w:w="0" w:type="dxa"/>
-          </w:tblCellMar>
-        </w:tblPrEx>
         <w:tc>
           <w:tcPr>
             <w:tcW w:w="1890" w:type="dxa"/>
@@ -6952,12 +6979,6 @@
         <w:gridCol w:w="6948"/>
       </w:tblGrid>
       <w:tr>
-        <w:tblPrEx>
-          <w:tblCellMar>
-            <w:top w:w="0" w:type="dxa"/>
-            <w:bottom w:w="0" w:type="dxa"/>
-          </w:tblCellMar>
-        </w:tblPrEx>
         <w:tc>
           <w:tcPr>
             <w:tcW w:w="1890" w:type="dxa"/>
@@ -6999,12 +7020,6 @@
         </w:tc>
       </w:tr>
       <w:tr>
-        <w:tblPrEx>
-          <w:tblCellMar>
-            <w:top w:w="0" w:type="dxa"/>
-            <w:bottom w:w="0" w:type="dxa"/>
-          </w:tblCellMar>
-        </w:tblPrEx>
         <w:tc>
           <w:tcPr>
             <w:tcW w:w="1890" w:type="dxa"/>
@@ -7046,12 +7061,6 @@
         </w:tc>
       </w:tr>
       <w:tr>
-        <w:tblPrEx>
-          <w:tblCellMar>
-            <w:top w:w="0" w:type="dxa"/>
-            <w:bottom w:w="0" w:type="dxa"/>
-          </w:tblCellMar>
-        </w:tblPrEx>
         <w:tc>
           <w:tcPr>
             <w:tcW w:w="1890" w:type="dxa"/>
@@ -7093,12 +7102,6 @@
         </w:tc>
       </w:tr>
       <w:tr>
-        <w:tblPrEx>
-          <w:tblCellMar>
-            <w:top w:w="0" w:type="dxa"/>
-            <w:bottom w:w="0" w:type="dxa"/>
-          </w:tblCellMar>
-        </w:tblPrEx>
         <w:tc>
           <w:tcPr>
             <w:tcW w:w="1890" w:type="dxa"/>
@@ -7134,18 +7137,18 @@
               <w:pStyle w:val="BodyText"/>
             </w:pPr>
             <w:r>
-              <w:t>Tham gia trực tiếp vào các bài học</w:t>
+              <w:t>Cung cấp một số yêu cầu</w:t>
+            </w:r>
+            <w:r>
+              <w:t xml:space="preserve"> cho</w:t>
+            </w:r>
+            <w:r>
+              <w:t xml:space="preserve"> phần mềm.</w:t>
             </w:r>
           </w:p>
         </w:tc>
       </w:tr>
       <w:tr>
-        <w:tblPrEx>
-          <w:tblCellMar>
-            <w:top w:w="0" w:type="dxa"/>
-            <w:bottom w:w="0" w:type="dxa"/>
-          </w:tblCellMar>
-        </w:tblPrEx>
         <w:tc>
           <w:tcPr>
             <w:tcW w:w="1890" w:type="dxa"/>
@@ -7160,6 +7163,7 @@
               <w:rPr>
                 <w:b/>
               </w:rPr>
+              <w:lastRenderedPageBreak/>
               <w:t>Success Criteria</w:t>
             </w:r>
           </w:p>
@@ -7197,18 +7201,18 @@
               <w:pStyle w:val="BodyText"/>
             </w:pPr>
             <w:r>
-              <w:t>Hình thức hấp dẫn, sinh động, thân thiện, dễ sử dụng.</w:t>
+              <w:t>Hình thức hấp dẫn, sinh động</w:t>
+            </w:r>
+            <w:r>
+              <w:t>, dễ nhớ</w:t>
+            </w:r>
+            <w:r>
+              <w:t>, thân thiện, dễ sử dụng.</w:t>
             </w:r>
           </w:p>
         </w:tc>
       </w:tr>
       <w:tr>
-        <w:tblPrEx>
-          <w:tblCellMar>
-            <w:top w:w="0" w:type="dxa"/>
-            <w:bottom w:w="0" w:type="dxa"/>
-          </w:tblCellMar>
-        </w:tblPrEx>
         <w:tc>
           <w:tcPr>
             <w:tcW w:w="1890" w:type="dxa"/>
@@ -7250,12 +7254,6 @@
         </w:tc>
       </w:tr>
       <w:tr>
-        <w:tblPrEx>
-          <w:tblCellMar>
-            <w:top w:w="0" w:type="dxa"/>
-            <w:bottom w:w="0" w:type="dxa"/>
-          </w:tblCellMar>
-        </w:tblPrEx>
         <w:tc>
           <w:tcPr>
             <w:tcW w:w="1890" w:type="dxa"/>
@@ -7297,12 +7295,6 @@
         </w:tc>
       </w:tr>
       <w:tr>
-        <w:tblPrEx>
-          <w:tblCellMar>
-            <w:top w:w="0" w:type="dxa"/>
-            <w:bottom w:w="0" w:type="dxa"/>
-          </w:tblCellMar>
-        </w:tblPrEx>
         <w:tc>
           <w:tcPr>
             <w:tcW w:w="1890" w:type="dxa"/>
@@ -7377,12 +7369,6 @@
         <w:gridCol w:w="6948"/>
       </w:tblGrid>
       <w:tr>
-        <w:tblPrEx>
-          <w:tblCellMar>
-            <w:top w:w="0" w:type="dxa"/>
-            <w:bottom w:w="0" w:type="dxa"/>
-          </w:tblCellMar>
-        </w:tblPrEx>
         <w:tc>
           <w:tcPr>
             <w:tcW w:w="1890" w:type="dxa"/>
@@ -7424,12 +7410,6 @@
         </w:tc>
       </w:tr>
       <w:tr>
-        <w:tblPrEx>
-          <w:tblCellMar>
-            <w:top w:w="0" w:type="dxa"/>
-            <w:bottom w:w="0" w:type="dxa"/>
-          </w:tblCellMar>
-        </w:tblPrEx>
         <w:tc>
           <w:tcPr>
             <w:tcW w:w="1890" w:type="dxa"/>
@@ -7444,7 +7424,6 @@
               <w:rPr>
                 <w:b/>
               </w:rPr>
-              <w:lastRenderedPageBreak/>
               <w:t>Description</w:t>
             </w:r>
           </w:p>
@@ -7472,12 +7451,6 @@
         </w:tc>
       </w:tr>
       <w:tr>
-        <w:tblPrEx>
-          <w:tblCellMar>
-            <w:top w:w="0" w:type="dxa"/>
-            <w:bottom w:w="0" w:type="dxa"/>
-          </w:tblCellMar>
-        </w:tblPrEx>
         <w:tc>
           <w:tcPr>
             <w:tcW w:w="1890" w:type="dxa"/>
@@ -7519,12 +7492,6 @@
         </w:tc>
       </w:tr>
       <w:tr>
-        <w:tblPrEx>
-          <w:tblCellMar>
-            <w:top w:w="0" w:type="dxa"/>
-            <w:bottom w:w="0" w:type="dxa"/>
-          </w:tblCellMar>
-        </w:tblPrEx>
         <w:tc>
           <w:tcPr>
             <w:tcW w:w="1890" w:type="dxa"/>
@@ -7569,12 +7536,6 @@
         </w:tc>
       </w:tr>
       <w:tr>
-        <w:tblPrEx>
-          <w:tblCellMar>
-            <w:top w:w="0" w:type="dxa"/>
-            <w:bottom w:w="0" w:type="dxa"/>
-          </w:tblCellMar>
-        </w:tblPrEx>
         <w:tc>
           <w:tcPr>
             <w:tcW w:w="1890" w:type="dxa"/>
@@ -7624,12 +7585,6 @@
         </w:tc>
       </w:tr>
       <w:tr>
-        <w:tblPrEx>
-          <w:tblCellMar>
-            <w:top w:w="0" w:type="dxa"/>
-            <w:bottom w:w="0" w:type="dxa"/>
-          </w:tblCellMar>
-        </w:tblPrEx>
         <w:tc>
           <w:tcPr>
             <w:tcW w:w="1890" w:type="dxa"/>
@@ -7671,12 +7626,6 @@
         </w:tc>
       </w:tr>
       <w:tr>
-        <w:tblPrEx>
-          <w:tblCellMar>
-            <w:top w:w="0" w:type="dxa"/>
-            <w:bottom w:w="0" w:type="dxa"/>
-          </w:tblCellMar>
-        </w:tblPrEx>
         <w:tc>
           <w:tcPr>
             <w:tcW w:w="1890" w:type="dxa"/>
@@ -7718,12 +7667,6 @@
         </w:tc>
       </w:tr>
       <w:tr>
-        <w:tblPrEx>
-          <w:tblCellMar>
-            <w:top w:w="0" w:type="dxa"/>
-            <w:bottom w:w="0" w:type="dxa"/>
-          </w:tblCellMar>
-        </w:tblPrEx>
         <w:tc>
           <w:tcPr>
             <w:tcW w:w="1890" w:type="dxa"/>
@@ -7837,12 +7780,6 @@
         <w:gridCol w:w="6948"/>
       </w:tblGrid>
       <w:tr>
-        <w:tblPrEx>
-          <w:tblCellMar>
-            <w:top w:w="0" w:type="dxa"/>
-            <w:bottom w:w="0" w:type="dxa"/>
-          </w:tblCellMar>
-        </w:tblPrEx>
         <w:tc>
           <w:tcPr>
             <w:tcW w:w="1890" w:type="dxa"/>
@@ -7876,12 +7813,6 @@
         </w:tc>
       </w:tr>
       <w:tr>
-        <w:tblPrEx>
-          <w:tblCellMar>
-            <w:top w:w="0" w:type="dxa"/>
-            <w:bottom w:w="0" w:type="dxa"/>
-          </w:tblCellMar>
-        </w:tblPrEx>
         <w:tc>
           <w:tcPr>
             <w:tcW w:w="1890" w:type="dxa"/>
@@ -7915,12 +7846,6 @@
         </w:tc>
       </w:tr>
       <w:tr>
-        <w:tblPrEx>
-          <w:tblCellMar>
-            <w:top w:w="0" w:type="dxa"/>
-            <w:bottom w:w="0" w:type="dxa"/>
-          </w:tblCellMar>
-        </w:tblPrEx>
         <w:tc>
           <w:tcPr>
             <w:tcW w:w="1890" w:type="dxa"/>
@@ -7954,12 +7879,6 @@
         </w:tc>
       </w:tr>
       <w:tr>
-        <w:tblPrEx>
-          <w:tblCellMar>
-            <w:top w:w="0" w:type="dxa"/>
-            <w:bottom w:w="0" w:type="dxa"/>
-          </w:tblCellMar>
-        </w:tblPrEx>
         <w:tc>
           <w:tcPr>
             <w:tcW w:w="1890" w:type="dxa"/>
@@ -7993,12 +7912,6 @@
         </w:tc>
       </w:tr>
       <w:tr>
-        <w:tblPrEx>
-          <w:tblCellMar>
-            <w:top w:w="0" w:type="dxa"/>
-            <w:bottom w:w="0" w:type="dxa"/>
-          </w:tblCellMar>
-        </w:tblPrEx>
         <w:tc>
           <w:tcPr>
             <w:tcW w:w="1890" w:type="dxa"/>
@@ -8040,12 +7953,6 @@
         </w:tc>
       </w:tr>
       <w:tr>
-        <w:tblPrEx>
-          <w:tblCellMar>
-            <w:top w:w="0" w:type="dxa"/>
-            <w:bottom w:w="0" w:type="dxa"/>
-          </w:tblCellMar>
-        </w:tblPrEx>
         <w:tc>
           <w:tcPr>
             <w:tcW w:w="1890" w:type="dxa"/>
@@ -8060,7 +7967,6 @@
               <w:rPr>
                 <w:b/>
               </w:rPr>
-              <w:lastRenderedPageBreak/>
               <w:t>Involvement</w:t>
             </w:r>
           </w:p>
@@ -8080,12 +7986,6 @@
         </w:tc>
       </w:tr>
       <w:tr>
-        <w:tblPrEx>
-          <w:tblCellMar>
-            <w:top w:w="0" w:type="dxa"/>
-            <w:bottom w:w="0" w:type="dxa"/>
-          </w:tblCellMar>
-        </w:tblPrEx>
         <w:tc>
           <w:tcPr>
             <w:tcW w:w="1890" w:type="dxa"/>
@@ -8119,12 +8019,6 @@
         </w:tc>
       </w:tr>
       <w:tr>
-        <w:tblPrEx>
-          <w:tblCellMar>
-            <w:top w:w="0" w:type="dxa"/>
-            <w:bottom w:w="0" w:type="dxa"/>
-          </w:tblCellMar>
-        </w:tblPrEx>
         <w:tc>
           <w:tcPr>
             <w:tcW w:w="1890" w:type="dxa"/>
@@ -8192,12 +8086,6 @@
         <w:gridCol w:w="6948"/>
       </w:tblGrid>
       <w:tr>
-        <w:tblPrEx>
-          <w:tblCellMar>
-            <w:top w:w="0" w:type="dxa"/>
-            <w:bottom w:w="0" w:type="dxa"/>
-          </w:tblCellMar>
-        </w:tblPrEx>
         <w:tc>
           <w:tcPr>
             <w:tcW w:w="1890" w:type="dxa"/>
@@ -8239,12 +8127,6 @@
         </w:tc>
       </w:tr>
       <w:tr>
-        <w:tblPrEx>
-          <w:tblCellMar>
-            <w:top w:w="0" w:type="dxa"/>
-            <w:bottom w:w="0" w:type="dxa"/>
-          </w:tblCellMar>
-        </w:tblPrEx>
         <w:tc>
           <w:tcPr>
             <w:tcW w:w="1890" w:type="dxa"/>
@@ -8286,12 +8168,6 @@
         </w:tc>
       </w:tr>
       <w:tr>
-        <w:tblPrEx>
-          <w:tblCellMar>
-            <w:top w:w="0" w:type="dxa"/>
-            <w:bottom w:w="0" w:type="dxa"/>
-          </w:tblCellMar>
-        </w:tblPrEx>
         <w:tc>
           <w:tcPr>
             <w:tcW w:w="1890" w:type="dxa"/>
@@ -8333,12 +8209,6 @@
         </w:tc>
       </w:tr>
       <w:tr>
-        <w:tblPrEx>
-          <w:tblCellMar>
-            <w:top w:w="0" w:type="dxa"/>
-            <w:bottom w:w="0" w:type="dxa"/>
-          </w:tblCellMar>
-        </w:tblPrEx>
         <w:tc>
           <w:tcPr>
             <w:tcW w:w="1890" w:type="dxa"/>
@@ -8374,18 +8244,12 @@
               <w:pStyle w:val="BodyText"/>
             </w:pPr>
             <w:r>
-              <w:t>Tham gia trực tiếp vào các bài học.</w:t>
+              <w:t>Cung cấp một số yêu cầu cho phần mềm.</w:t>
             </w:r>
           </w:p>
         </w:tc>
       </w:tr>
       <w:tr>
-        <w:tblPrEx>
-          <w:tblCellMar>
-            <w:top w:w="0" w:type="dxa"/>
-            <w:bottom w:w="0" w:type="dxa"/>
-          </w:tblCellMar>
-        </w:tblPrEx>
         <w:tc>
           <w:tcPr>
             <w:tcW w:w="1890" w:type="dxa"/>
@@ -8421,6 +8285,7 @@
               <w:pStyle w:val="InfoBlue"/>
             </w:pPr>
             <w:r>
+              <w:lastRenderedPageBreak/>
               <w:t xml:space="preserve"> How is the user rewarded?]</w:t>
             </w:r>
           </w:p>
@@ -8435,12 +8300,6 @@
         </w:tc>
       </w:tr>
       <w:tr>
-        <w:tblPrEx>
-          <w:tblCellMar>
-            <w:top w:w="0" w:type="dxa"/>
-            <w:bottom w:w="0" w:type="dxa"/>
-          </w:tblCellMar>
-        </w:tblPrEx>
         <w:tc>
           <w:tcPr>
             <w:tcW w:w="1890" w:type="dxa"/>
@@ -8455,6 +8314,7 @@
               <w:rPr>
                 <w:b/>
               </w:rPr>
+              <w:lastRenderedPageBreak/>
               <w:t>Involvement</w:t>
             </w:r>
           </w:p>
@@ -8482,12 +8342,6 @@
         </w:tc>
       </w:tr>
       <w:tr>
-        <w:tblPrEx>
-          <w:tblCellMar>
-            <w:top w:w="0" w:type="dxa"/>
-            <w:bottom w:w="0" w:type="dxa"/>
-          </w:tblCellMar>
-        </w:tblPrEx>
         <w:tc>
           <w:tcPr>
             <w:tcW w:w="1890" w:type="dxa"/>
@@ -8529,12 +8383,6 @@
         </w:tc>
       </w:tr>
       <w:tr>
-        <w:tblPrEx>
-          <w:tblCellMar>
-            <w:top w:w="0" w:type="dxa"/>
-            <w:bottom w:w="0" w:type="dxa"/>
-          </w:tblCellMar>
-        </w:tblPrEx>
         <w:tc>
           <w:tcPr>
             <w:tcW w:w="1890" w:type="dxa"/>
@@ -8614,12 +8462,6 @@
         <w:gridCol w:w="6948"/>
       </w:tblGrid>
       <w:tr>
-        <w:tblPrEx>
-          <w:tblCellMar>
-            <w:top w:w="0" w:type="dxa"/>
-            <w:bottom w:w="0" w:type="dxa"/>
-          </w:tblCellMar>
-        </w:tblPrEx>
         <w:tc>
           <w:tcPr>
             <w:tcW w:w="1890" w:type="dxa"/>
@@ -8661,12 +8503,6 @@
         </w:tc>
       </w:tr>
       <w:tr>
-        <w:tblPrEx>
-          <w:tblCellMar>
-            <w:top w:w="0" w:type="dxa"/>
-            <w:bottom w:w="0" w:type="dxa"/>
-          </w:tblCellMar>
-        </w:tblPrEx>
         <w:tc>
           <w:tcPr>
             <w:tcW w:w="1890" w:type="dxa"/>
@@ -8702,19 +8538,12 @@
               <w:pStyle w:val="BodyText"/>
             </w:pPr>
             <w:r>
-              <w:lastRenderedPageBreak/>
               <w:t>Người dùng</w:t>
             </w:r>
           </w:p>
         </w:tc>
       </w:tr>
       <w:tr>
-        <w:tblPrEx>
-          <w:tblCellMar>
-            <w:top w:w="0" w:type="dxa"/>
-            <w:bottom w:w="0" w:type="dxa"/>
-          </w:tblCellMar>
-        </w:tblPrEx>
         <w:tc>
           <w:tcPr>
             <w:tcW w:w="1890" w:type="dxa"/>
@@ -8729,7 +8558,6 @@
               <w:rPr>
                 <w:b/>
               </w:rPr>
-              <w:lastRenderedPageBreak/>
               <w:t>Type</w:t>
             </w:r>
           </w:p>
@@ -8757,12 +8585,6 @@
         </w:tc>
       </w:tr>
       <w:tr>
-        <w:tblPrEx>
-          <w:tblCellMar>
-            <w:top w:w="0" w:type="dxa"/>
-            <w:bottom w:w="0" w:type="dxa"/>
-          </w:tblCellMar>
-        </w:tblPrEx>
         <w:tc>
           <w:tcPr>
             <w:tcW w:w="1890" w:type="dxa"/>
@@ -8804,12 +8626,6 @@
         </w:tc>
       </w:tr>
       <w:tr>
-        <w:tblPrEx>
-          <w:tblCellMar>
-            <w:top w:w="0" w:type="dxa"/>
-            <w:bottom w:w="0" w:type="dxa"/>
-          </w:tblCellMar>
-        </w:tblPrEx>
         <w:tc>
           <w:tcPr>
             <w:tcW w:w="1890" w:type="dxa"/>
@@ -8859,12 +8675,6 @@
         </w:tc>
       </w:tr>
       <w:tr>
-        <w:tblPrEx>
-          <w:tblCellMar>
-            <w:top w:w="0" w:type="dxa"/>
-            <w:bottom w:w="0" w:type="dxa"/>
-          </w:tblCellMar>
-        </w:tblPrEx>
         <w:tc>
           <w:tcPr>
             <w:tcW w:w="1890" w:type="dxa"/>
@@ -8906,12 +8716,6 @@
         </w:tc>
       </w:tr>
       <w:tr>
-        <w:tblPrEx>
-          <w:tblCellMar>
-            <w:top w:w="0" w:type="dxa"/>
-            <w:bottom w:w="0" w:type="dxa"/>
-          </w:tblCellMar>
-        </w:tblPrEx>
         <w:tc>
           <w:tcPr>
             <w:tcW w:w="1890" w:type="dxa"/>
@@ -8953,12 +8757,6 @@
         </w:tc>
       </w:tr>
       <w:tr>
-        <w:tblPrEx>
-          <w:tblCellMar>
-            <w:top w:w="0" w:type="dxa"/>
-            <w:bottom w:w="0" w:type="dxa"/>
-          </w:tblCellMar>
-        </w:tblPrEx>
         <w:tc>
           <w:tcPr>
             <w:tcW w:w="1890" w:type="dxa"/>
@@ -9012,6 +8810,7 @@
       <w:bookmarkStart w:id="61" w:name="_Toc452813588"/>
       <w:bookmarkStart w:id="62" w:name="_Toc259426247"/>
       <w:r>
+        <w:lastRenderedPageBreak/>
         <w:t>Key Stakeholder or User Needs</w:t>
       </w:r>
       <w:bookmarkEnd w:id="61"/>
@@ -9129,12 +8928,6 @@
         <w:gridCol w:w="2430"/>
       </w:tblGrid>
       <w:tr>
-        <w:tblPrEx>
-          <w:tblCellMar>
-            <w:top w:w="0" w:type="dxa"/>
-            <w:bottom w:w="0" w:type="dxa"/>
-          </w:tblCellMar>
-        </w:tblPrEx>
         <w:tc>
           <w:tcPr>
             <w:tcW w:w="2808" w:type="dxa"/>
@@ -9243,12 +9036,6 @@
         </w:tc>
       </w:tr>
       <w:tr>
-        <w:tblPrEx>
-          <w:tblCellMar>
-            <w:top w:w="0" w:type="dxa"/>
-            <w:bottom w:w="0" w:type="dxa"/>
-          </w:tblCellMar>
-        </w:tblPrEx>
         <w:tc>
           <w:tcPr>
             <w:tcW w:w="2808" w:type="dxa"/>
@@ -9287,11 +9074,7 @@
               <w:ind w:left="0"/>
             </w:pPr>
             <w:r>
-              <w:t xml:space="preserve">Học sinh gặp rất nhiều khó khăn khi về nhà vì không thể nhớ hết </w:t>
-            </w:r>
-            <w:r>
-              <w:lastRenderedPageBreak/>
-              <w:t>được những kiến thức mà thầy cô truyền đạt trên lớp</w:t>
+              <w:t>Học sinh gặp rất nhiều khó khăn khi về nhà vì không thể nhớ hết được những kiến thức mà thầy cô truyền đạt trên lớp</w:t>
             </w:r>
           </w:p>
         </w:tc>
@@ -9306,7 +9089,6 @@
               <w:ind w:left="0"/>
             </w:pPr>
             <w:r>
-              <w:lastRenderedPageBreak/>
               <w:t>Thuê gia sư.</w:t>
             </w:r>
           </w:p>
@@ -9327,12 +9109,6 @@
         </w:tc>
       </w:tr>
       <w:tr>
-        <w:tblPrEx>
-          <w:tblCellMar>
-            <w:top w:w="0" w:type="dxa"/>
-            <w:bottom w:w="0" w:type="dxa"/>
-          </w:tblCellMar>
-        </w:tblPrEx>
         <w:tc>
           <w:tcPr>
             <w:tcW w:w="2808" w:type="dxa"/>
@@ -9343,7 +9119,6 @@
               <w:ind w:left="0"/>
             </w:pPr>
             <w:r>
-              <w:lastRenderedPageBreak/>
               <w:t>Giáo viên cần làm phong phú bài giảng, giáo án của mình</w:t>
             </w:r>
           </w:p>
@@ -9459,7 +9234,7 @@
       <w:bookmarkStart w:id="67" w:name="_Toc436203387"/>
       <w:bookmarkStart w:id="68" w:name="_Toc452813590"/>
       <w:bookmarkStart w:id="69" w:name="_Toc259426251"/>
-      <w:bookmarkEnd w:id="32"/>
+      <w:bookmarkEnd w:id="35"/>
       <w:r>
         <w:t>Product Overview</w:t>
       </w:r>
@@ -9480,6 +9255,7 @@
         <w:pStyle w:val="InfoBlue"/>
       </w:pPr>
       <w:r>
+        <w:lastRenderedPageBreak/>
         <w:t>•</w:t>
       </w:r>
       <w:r>
@@ -9621,7 +9397,6 @@
         <w:rPr>
           <w:b/>
         </w:rPr>
-        <w:lastRenderedPageBreak/>
         <w:t>Table 4-1    Customer Support System</w:t>
       </w:r>
     </w:p>
@@ -9645,12 +9420,6 @@
         <w:gridCol w:w="3780"/>
       </w:tblGrid>
       <w:tr>
-        <w:tblPrEx>
-          <w:tblCellMar>
-            <w:top w:w="0" w:type="dxa"/>
-            <w:bottom w:w="0" w:type="dxa"/>
-          </w:tblCellMar>
-        </w:tblPrEx>
         <w:trPr>
           <w:cantSplit/>
         </w:trPr>
@@ -9699,12 +9468,6 @@
         </w:tc>
       </w:tr>
       <w:tr>
-        <w:tblPrEx>
-          <w:tblCellMar>
-            <w:top w:w="0" w:type="dxa"/>
-            <w:bottom w:w="0" w:type="dxa"/>
-          </w:tblCellMar>
-        </w:tblPrEx>
         <w:trPr>
           <w:cantSplit/>
         </w:trPr>
@@ -9749,12 +9512,6 @@
         </w:tc>
       </w:tr>
       <w:tr>
-        <w:tblPrEx>
-          <w:tblCellMar>
-            <w:top w:w="0" w:type="dxa"/>
-            <w:bottom w:w="0" w:type="dxa"/>
-          </w:tblCellMar>
-        </w:tblPrEx>
         <w:trPr>
           <w:cantSplit/>
         </w:trPr>
@@ -9799,12 +9556,6 @@
         </w:tc>
       </w:tr>
       <w:tr>
-        <w:tblPrEx>
-          <w:tblCellMar>
-            <w:top w:w="0" w:type="dxa"/>
-            <w:bottom w:w="0" w:type="dxa"/>
-          </w:tblCellMar>
-        </w:tblPrEx>
         <w:trPr>
           <w:cantSplit/>
         </w:trPr>
@@ -9849,12 +9600,6 @@
         </w:tc>
       </w:tr>
       <w:tr>
-        <w:tblPrEx>
-          <w:tblCellMar>
-            <w:top w:w="0" w:type="dxa"/>
-            <w:bottom w:w="0" w:type="dxa"/>
-          </w:tblCellMar>
-        </w:tblPrEx>
         <w:trPr>
           <w:cantSplit/>
         </w:trPr>
@@ -9899,12 +9644,6 @@
         </w:tc>
       </w:tr>
       <w:tr>
-        <w:tblPrEx>
-          <w:tblCellMar>
-            <w:top w:w="0" w:type="dxa"/>
-            <w:bottom w:w="0" w:type="dxa"/>
-          </w:tblCellMar>
-        </w:tblPrEx>
         <w:trPr>
           <w:cantSplit/>
         </w:trPr>
@@ -10072,7 +9811,11 @@
         <w:pStyle w:val="InfoBlue"/>
       </w:pPr>
       <w:r>
-        <w:t>[Licensing and installation issues can also directly impact the development effort. For example, the need to support serializing, password security or network licensing will create additional requirements of the system that must be considered in the development effort.</w:t>
+        <w:t xml:space="preserve">[Licensing and installation issues can also directly impact the development effort. For example, the need to support </w:t>
+      </w:r>
+      <w:r>
+        <w:lastRenderedPageBreak/>
+        <w:t>serializing, password security or network licensing will create additional requirements of the system that must be considered in the development effort.</w:t>
       </w:r>
     </w:p>
     <w:p>
@@ -10128,11 +9871,7 @@
         <w:pStyle w:val="InfoBlue"/>
       </w:pPr>
       <w:r>
-        <w:t xml:space="preserve">To effectively manage application complexity, we recommend for any new system, or an increment to an existing system, capabilities are abstracted to a high enough level so 25-99 features result. These features provide the </w:t>
-      </w:r>
-      <w:r>
-        <w:lastRenderedPageBreak/>
-        <w:t>fundamental basis for product definition, scope management, and project management. Each feature will be expanded in greater detail in the use-case model.</w:t>
+        <w:t>To effectively manage application complexity, we recommend for any new system, or an increment to an existing system, capabilities are abstracted to a high enough level so 25-99 features result. These features provide the fundamental basis for product definition, scope management, and project management. Each feature will be expanded in greater detail in the use-case model.</w:t>
       </w:r>
     </w:p>
     <w:p>
@@ -10362,6 +10101,7 @@
       <w:bookmarkStart w:id="148" w:name="_Toc452813604"/>
       <w:bookmarkStart w:id="149" w:name="_Toc259426265"/>
       <w:r>
+        <w:lastRenderedPageBreak/>
         <w:t>System Requirements</w:t>
       </w:r>
       <w:bookmarkEnd w:id="145"/>
@@ -10446,7 +10186,6 @@
       <w:bookmarkStart w:id="163" w:name="_Toc452813607"/>
       <w:bookmarkStart w:id="164" w:name="_Toc259426268"/>
       <w:r>
-        <w:lastRenderedPageBreak/>
         <w:t>Documentation Requirements</w:t>
       </w:r>
       <w:bookmarkEnd w:id="162"/>
@@ -10651,12 +10390,6 @@
         <w:gridCol w:w="5808"/>
       </w:tblGrid>
       <w:tr>
-        <w:tblPrEx>
-          <w:tblCellMar>
-            <w:top w:w="0" w:type="dxa"/>
-            <w:bottom w:w="0" w:type="dxa"/>
-          </w:tblCellMar>
-        </w:tblPrEx>
         <w:trPr>
           <w:cantSplit/>
         </w:trPr>
@@ -10695,12 +10428,6 @@
         </w:tc>
       </w:tr>
       <w:tr>
-        <w:tblPrEx>
-          <w:tblCellMar>
-            <w:top w:w="0" w:type="dxa"/>
-            <w:bottom w:w="0" w:type="dxa"/>
-          </w:tblCellMar>
-        </w:tblPrEx>
         <w:trPr>
           <w:cantSplit/>
         </w:trPr>
@@ -10717,6 +10444,7 @@
               <w:ind w:left="72"/>
             </w:pPr>
             <w:r>
+              <w:lastRenderedPageBreak/>
               <w:t>Approved</w:t>
             </w:r>
           </w:p>
@@ -10739,12 +10467,6 @@
         </w:tc>
       </w:tr>
       <w:tr>
-        <w:tblPrEx>
-          <w:tblCellMar>
-            <w:top w:w="0" w:type="dxa"/>
-            <w:bottom w:w="0" w:type="dxa"/>
-          </w:tblCellMar>
-        </w:tblPrEx>
         <w:trPr>
           <w:cantSplit/>
         </w:trPr>
@@ -10842,12 +10564,6 @@
         <w:gridCol w:w="6041"/>
       </w:tblGrid>
       <w:tr>
-        <w:tblPrEx>
-          <w:tblCellMar>
-            <w:top w:w="0" w:type="dxa"/>
-            <w:bottom w:w="0" w:type="dxa"/>
-          </w:tblCellMar>
-        </w:tblPrEx>
         <w:trPr>
           <w:cantSplit/>
         </w:trPr>
@@ -10887,12 +10603,6 @@
         </w:tc>
       </w:tr>
       <w:tr>
-        <w:tblPrEx>
-          <w:tblCellMar>
-            <w:top w:w="0" w:type="dxa"/>
-            <w:bottom w:w="0" w:type="dxa"/>
-          </w:tblCellMar>
-        </w:tblPrEx>
         <w:trPr>
           <w:cantSplit/>
         </w:trPr>
@@ -10932,12 +10642,6 @@
         </w:tc>
       </w:tr>
       <w:tr>
-        <w:tblPrEx>
-          <w:tblCellMar>
-            <w:top w:w="0" w:type="dxa"/>
-            <w:bottom w:w="0" w:type="dxa"/>
-          </w:tblCellMar>
-        </w:tblPrEx>
         <w:trPr>
           <w:cantSplit/>
         </w:trPr>
@@ -11160,6 +10864,7 @@
       <w:bookmarkStart w:id="229" w:name="_Toc452813619"/>
       <w:bookmarkStart w:id="230" w:name="_Toc259426280"/>
       <w:r>
+        <w:lastRenderedPageBreak/>
         <w:t>A.7</w:t>
       </w:r>
       <w:r>
@@ -11216,11 +10921,7 @@
         <w:pStyle w:val="InfoBlue"/>
       </w:pPr>
       <w:r>
-        <w:t xml:space="preserve">[This text field is used to track the source of the requested feature. Requirements exist for specific reasons. This field records an explanation or a reference to an explanation. For example, the reference might be to a page and line </w:t>
-      </w:r>
-      <w:r>
-        <w:lastRenderedPageBreak/>
-        <w:t>number of a product requirement specification or to a minute marker on a video of an important customer review.]</w:t>
+        <w:t>[This text field is used to track the source of the requested feature. Requirements exist for specific reasons. This field records an explanation or a reference to an explanation. For example, the reference might be to a page and line number of a product requirement specification or to a minute marker on a video of an important customer review.]</w:t>
       </w:r>
     </w:p>
     <w:p>
@@ -11290,12 +10991,6 @@
       <w:gridCol w:w="3162"/>
     </w:tblGrid>
     <w:tr>
-      <w:tblPrEx>
-        <w:tblCellMar>
-          <w:top w:w="0" w:type="dxa"/>
-          <w:bottom w:w="0" w:type="dxa"/>
-        </w:tblCellMar>
-      </w:tblPrEx>
       <w:tc>
         <w:tcPr>
           <w:tcW w:w="3162" w:type="dxa"/>
@@ -11390,7 +11085,7 @@
               <w:rStyle w:val="PageNumber"/>
               <w:noProof/>
             </w:rPr>
-            <w:t>4</w:t>
+            <w:t>11</w:t>
           </w:r>
           <w:r>
             <w:rPr>
@@ -11502,12 +11197,6 @@
       <w:gridCol w:w="3179"/>
     </w:tblGrid>
     <w:tr>
-      <w:tblPrEx>
-        <w:tblCellMar>
-          <w:top w:w="0" w:type="dxa"/>
-          <w:bottom w:w="0" w:type="dxa"/>
-        </w:tblCellMar>
-      </w:tblPrEx>
       <w:tc>
         <w:tcPr>
           <w:tcW w:w="6379" w:type="dxa"/>
@@ -11540,12 +11229,6 @@
       </w:tc>
     </w:tr>
     <w:tr>
-      <w:tblPrEx>
-        <w:tblCellMar>
-          <w:top w:w="0" w:type="dxa"/>
-          <w:bottom w:w="0" w:type="dxa"/>
-        </w:tblCellMar>
-      </w:tblPrEx>
       <w:tc>
         <w:tcPr>
           <w:tcW w:w="6379" w:type="dxa"/>
@@ -11573,12 +11256,6 @@
       </w:tc>
     </w:tr>
     <w:tr>
-      <w:tblPrEx>
-        <w:tblCellMar>
-          <w:top w:w="0" w:type="dxa"/>
-          <w:bottom w:w="0" w:type="dxa"/>
-        </w:tblCellMar>
-      </w:tblPrEx>
       <w:tc>
         <w:tcPr>
           <w:tcW w:w="9558" w:type="dxa"/>
@@ -12089,6 +11766,119 @@
     </w:lvl>
   </w:abstractNum>
   <w:abstractNum w:abstractNumId="16">
+    <w:nsid w:val="39AE0F24"/>
+    <w:multiLevelType w:val="multilevel"/>
+    <w:tmpl w:val="179C4032"/>
+    <w:lvl w:ilvl="0">
+      <w:start w:val="1"/>
+      <w:numFmt w:val="decimal"/>
+      <w:lvlText w:val="%1."/>
+      <w:lvlJc w:val="left"/>
+      <w:pPr>
+        <w:tabs>
+          <w:tab w:val="num" w:pos="720"/>
+        </w:tabs>
+        <w:ind w:left="720" w:hanging="720"/>
+      </w:pPr>
+    </w:lvl>
+    <w:lvl w:ilvl="1">
+      <w:start w:val="1"/>
+      <w:numFmt w:val="decimal"/>
+      <w:lvlText w:val="%2."/>
+      <w:lvlJc w:val="left"/>
+      <w:pPr>
+        <w:tabs>
+          <w:tab w:val="num" w:pos="1440"/>
+        </w:tabs>
+        <w:ind w:left="1440" w:hanging="720"/>
+      </w:pPr>
+    </w:lvl>
+    <w:lvl w:ilvl="2">
+      <w:start w:val="1"/>
+      <w:numFmt w:val="decimal"/>
+      <w:lvlText w:val="%3."/>
+      <w:lvlJc w:val="left"/>
+      <w:pPr>
+        <w:tabs>
+          <w:tab w:val="num" w:pos="2160"/>
+        </w:tabs>
+        <w:ind w:left="2160" w:hanging="720"/>
+      </w:pPr>
+    </w:lvl>
+    <w:lvl w:ilvl="3">
+      <w:start w:val="1"/>
+      <w:numFmt w:val="decimal"/>
+      <w:lvlText w:val="%4."/>
+      <w:lvlJc w:val="left"/>
+      <w:pPr>
+        <w:tabs>
+          <w:tab w:val="num" w:pos="2880"/>
+        </w:tabs>
+        <w:ind w:left="2880" w:hanging="720"/>
+      </w:pPr>
+    </w:lvl>
+    <w:lvl w:ilvl="4">
+      <w:start w:val="1"/>
+      <w:numFmt w:val="decimal"/>
+      <w:lvlText w:val="%5."/>
+      <w:lvlJc w:val="left"/>
+      <w:pPr>
+        <w:tabs>
+          <w:tab w:val="num" w:pos="3600"/>
+        </w:tabs>
+        <w:ind w:left="3600" w:hanging="720"/>
+      </w:pPr>
+    </w:lvl>
+    <w:lvl w:ilvl="5">
+      <w:start w:val="1"/>
+      <w:numFmt w:val="decimal"/>
+      <w:lvlText w:val="%6."/>
+      <w:lvlJc w:val="left"/>
+      <w:pPr>
+        <w:tabs>
+          <w:tab w:val="num" w:pos="4320"/>
+        </w:tabs>
+        <w:ind w:left="4320" w:hanging="720"/>
+      </w:pPr>
+    </w:lvl>
+    <w:lvl w:ilvl="6">
+      <w:start w:val="1"/>
+      <w:numFmt w:val="decimal"/>
+      <w:lvlText w:val="%7."/>
+      <w:lvlJc w:val="left"/>
+      <w:pPr>
+        <w:tabs>
+          <w:tab w:val="num" w:pos="5040"/>
+        </w:tabs>
+        <w:ind w:left="5040" w:hanging="720"/>
+      </w:pPr>
+    </w:lvl>
+    <w:lvl w:ilvl="7">
+      <w:start w:val="1"/>
+      <w:numFmt w:val="decimal"/>
+      <w:lvlText w:val="%8."/>
+      <w:lvlJc w:val="left"/>
+      <w:pPr>
+        <w:tabs>
+          <w:tab w:val="num" w:pos="5760"/>
+        </w:tabs>
+        <w:ind w:left="5760" w:hanging="720"/>
+      </w:pPr>
+    </w:lvl>
+    <w:lvl w:ilvl="8">
+      <w:start w:val="1"/>
+      <w:numFmt w:val="decimal"/>
+      <w:lvlText w:val="%9."/>
+      <w:lvlJc w:val="left"/>
+      <w:pPr>
+        <w:tabs>
+          <w:tab w:val="num" w:pos="6480"/>
+        </w:tabs>
+        <w:ind w:left="6480" w:hanging="720"/>
+      </w:pPr>
+    </w:lvl>
+  </w:abstractNum>
+  <w:abstractNum w:abstractNumId="17">
     <w:nsid w:val="42B97F7B"/>
     <w:multiLevelType w:val="singleLevel"/>
     <w:tmpl w:val="04090001"/>
@@ -12108,7 +11898,7 @@
       </w:rPr>
     </w:lvl>
   </w:abstractNum>
-  <w:abstractNum w:abstractNumId="17">
+  <w:abstractNum w:abstractNumId="18">
     <w:nsid w:val="49E170D0"/>
     <w:multiLevelType w:val="singleLevel"/>
     <w:tmpl w:val="04090001"/>
@@ -12128,7 +11918,7 @@
       </w:rPr>
     </w:lvl>
   </w:abstractNum>
-  <w:abstractNum w:abstractNumId="18">
+  <w:abstractNum w:abstractNumId="19">
     <w:nsid w:val="4F64732B"/>
     <w:multiLevelType w:val="singleLevel"/>
     <w:tmpl w:val="04090001"/>
@@ -12148,7 +11938,7 @@
       </w:rPr>
     </w:lvl>
   </w:abstractNum>
-  <w:abstractNum w:abstractNumId="19">
+  <w:abstractNum w:abstractNumId="20">
     <w:nsid w:val="52DF734E"/>
     <w:multiLevelType w:val="singleLevel"/>
     <w:tmpl w:val="04090001"/>
@@ -12168,7 +11958,7 @@
       </w:rPr>
     </w:lvl>
   </w:abstractNum>
-  <w:abstractNum w:abstractNumId="20">
+  <w:abstractNum w:abstractNumId="21">
     <w:nsid w:val="59F314B7"/>
     <w:multiLevelType w:val="singleLevel"/>
     <w:tmpl w:val="04090001"/>
@@ -12188,7 +11978,7 @@
       </w:rPr>
     </w:lvl>
   </w:abstractNum>
-  <w:abstractNum w:abstractNumId="21">
+  <w:abstractNum w:abstractNumId="22">
     <w:nsid w:val="647235F1"/>
     <w:multiLevelType w:val="singleLevel"/>
     <w:tmpl w:val="04090001"/>
@@ -12208,7 +11998,7 @@
       </w:rPr>
     </w:lvl>
   </w:abstractNum>
-  <w:abstractNum w:abstractNumId="22">
+  <w:abstractNum w:abstractNumId="23">
     <w:nsid w:val="6D2F7D46"/>
     <w:multiLevelType w:val="singleLevel"/>
     <w:tmpl w:val="04090001"/>
@@ -12228,7 +12018,7 @@
       </w:rPr>
     </w:lvl>
   </w:abstractNum>
-  <w:abstractNum w:abstractNumId="23">
+  <w:abstractNum w:abstractNumId="24">
     <w:nsid w:val="71F21F2A"/>
     <w:multiLevelType w:val="singleLevel"/>
     <w:tmpl w:val="04090001"/>
@@ -12248,7 +12038,7 @@
       </w:rPr>
     </w:lvl>
   </w:abstractNum>
-  <w:abstractNum w:abstractNumId="24">
+  <w:abstractNum w:abstractNumId="25">
     <w:nsid w:val="743601FB"/>
     <w:multiLevelType w:val="singleLevel"/>
     <w:tmpl w:val="04090001"/>
@@ -12268,7 +12058,7 @@
       </w:rPr>
     </w:lvl>
   </w:abstractNum>
-  <w:abstractNum w:abstractNumId="25">
+  <w:abstractNum w:abstractNumId="26">
     <w:nsid w:val="756150CA"/>
     <w:multiLevelType w:val="singleLevel"/>
     <w:tmpl w:val="04090001"/>
@@ -12288,7 +12078,7 @@
       </w:rPr>
     </w:lvl>
   </w:abstractNum>
-  <w:abstractNum w:abstractNumId="26">
+  <w:abstractNum w:abstractNumId="27">
     <w:nsid w:val="7BE434D7"/>
     <w:multiLevelType w:val="singleLevel"/>
     <w:tmpl w:val="04090001"/>
@@ -12308,7 +12098,7 @@
       </w:rPr>
     </w:lvl>
   </w:abstractNum>
-  <w:abstractNum w:abstractNumId="27">
+  <w:abstractNum w:abstractNumId="28">
     <w:nsid w:val="7C9362FF"/>
     <w:multiLevelType w:val="hybridMultilevel"/>
     <w:tmpl w:val="23B07F92"/>
@@ -12476,13 +12266,13 @@
     <w:abstractNumId w:val="13"/>
   </w:num>
   <w:num w:numId="5">
-    <w:abstractNumId w:val="26"/>
+    <w:abstractNumId w:val="27"/>
   </w:num>
   <w:num w:numId="6">
-    <w:abstractNumId w:val="19"/>
+    <w:abstractNumId w:val="20"/>
   </w:num>
   <w:num w:numId="7">
-    <w:abstractNumId w:val="18"/>
+    <w:abstractNumId w:val="19"/>
   </w:num>
   <w:num w:numId="8">
     <w:abstractNumId w:val="1"/>
@@ -12505,7 +12295,7 @@
     <w:abstractNumId w:val="2"/>
   </w:num>
   <w:num w:numId="10">
-    <w:abstractNumId w:val="25"/>
+    <w:abstractNumId w:val="26"/>
   </w:num>
   <w:num w:numId="11">
     <w:abstractNumId w:val="4"/>
@@ -12517,7 +12307,7 @@
     <w:abstractNumId w:val="12"/>
   </w:num>
   <w:num w:numId="14">
-    <w:abstractNumId w:val="24"/>
+    <w:abstractNumId w:val="25"/>
   </w:num>
   <w:num w:numId="15">
     <w:abstractNumId w:val="11"/>
@@ -12526,22 +12316,22 @@
     <w:abstractNumId w:val="5"/>
   </w:num>
   <w:num w:numId="17">
-    <w:abstractNumId w:val="23"/>
+    <w:abstractNumId w:val="24"/>
   </w:num>
   <w:num w:numId="18">
-    <w:abstractNumId w:val="17"/>
+    <w:abstractNumId w:val="18"/>
   </w:num>
   <w:num w:numId="19">
     <w:abstractNumId w:val="6"/>
   </w:num>
   <w:num w:numId="20">
-    <w:abstractNumId w:val="16"/>
+    <w:abstractNumId w:val="17"/>
   </w:num>
   <w:num w:numId="21">
     <w:abstractNumId w:val="10"/>
   </w:num>
   <w:num w:numId="22">
-    <w:abstractNumId w:val="22"/>
+    <w:abstractNumId w:val="23"/>
   </w:num>
   <w:num w:numId="23">
     <w:abstractNumId w:val="9"/>
@@ -12553,16 +12343,19 @@
     <w:abstractNumId w:val="7"/>
   </w:num>
   <w:num w:numId="26">
-    <w:abstractNumId w:val="20"/>
+    <w:abstractNumId w:val="21"/>
   </w:num>
   <w:num w:numId="27">
-    <w:abstractNumId w:val="21"/>
+    <w:abstractNumId w:val="22"/>
   </w:num>
   <w:num w:numId="28">
-    <w:abstractNumId w:val="27"/>
+    <w:abstractNumId w:val="28"/>
   </w:num>
   <w:num w:numId="29">
     <w:abstractNumId w:val="15"/>
+  </w:num>
+  <w:num w:numId="30">
+    <w:abstractNumId w:val="16"/>
   </w:num>
 </w:numbering>
 </file>
@@ -12720,6 +12513,7 @@
   <w:style w:type="paragraph" w:default="1" w:styleId="Normal">
     <w:name w:val="Normal"/>
     <w:qFormat/>
+    <w:rsid w:val="00CB5E4F"/>
     <w:pPr>
       <w:widowControl w:val="0"/>
       <w:spacing w:line="240" w:lineRule="atLeast"/>
@@ -12730,6 +12524,7 @@
     <w:basedOn w:val="Normal"/>
     <w:next w:val="Normal"/>
     <w:qFormat/>
+    <w:rsid w:val="00CB5E4F"/>
     <w:pPr>
       <w:keepNext/>
       <w:numPr>
@@ -12750,6 +12545,7 @@
     <w:basedOn w:val="Heading1"/>
     <w:next w:val="Normal"/>
     <w:qFormat/>
+    <w:rsid w:val="00CB5E4F"/>
     <w:pPr>
       <w:numPr>
         <w:ilvl w:val="1"/>
@@ -12765,6 +12561,7 @@
     <w:basedOn w:val="Heading1"/>
     <w:next w:val="Normal"/>
     <w:qFormat/>
+    <w:rsid w:val="00CB5E4F"/>
     <w:pPr>
       <w:numPr>
         <w:ilvl w:val="2"/>
@@ -12782,6 +12579,7 @@
     <w:basedOn w:val="Heading1"/>
     <w:next w:val="Normal"/>
     <w:qFormat/>
+    <w:rsid w:val="00CB5E4F"/>
     <w:pPr>
       <w:numPr>
         <w:ilvl w:val="3"/>
@@ -12798,6 +12596,7 @@
     <w:basedOn w:val="Normal"/>
     <w:next w:val="Normal"/>
     <w:qFormat/>
+    <w:rsid w:val="00CB5E4F"/>
     <w:pPr>
       <w:numPr>
         <w:ilvl w:val="4"/>
@@ -12816,6 +12615,7 @@
     <w:basedOn w:val="Normal"/>
     <w:next w:val="Normal"/>
     <w:qFormat/>
+    <w:rsid w:val="00CB5E4F"/>
     <w:pPr>
       <w:numPr>
         <w:ilvl w:val="5"/>
@@ -12835,6 +12635,7 @@
     <w:basedOn w:val="Normal"/>
     <w:next w:val="Normal"/>
     <w:qFormat/>
+    <w:rsid w:val="00CB5E4F"/>
     <w:pPr>
       <w:numPr>
         <w:ilvl w:val="6"/>
@@ -12850,6 +12651,7 @@
     <w:basedOn w:val="Normal"/>
     <w:next w:val="Normal"/>
     <w:qFormat/>
+    <w:rsid w:val="00CB5E4F"/>
     <w:pPr>
       <w:numPr>
         <w:ilvl w:val="7"/>
@@ -12868,6 +12670,7 @@
     <w:basedOn w:val="Normal"/>
     <w:next w:val="Normal"/>
     <w:qFormat/>
+    <w:rsid w:val="00CB5E4F"/>
     <w:pPr>
       <w:numPr>
         <w:ilvl w:val="8"/>
@@ -12885,13 +12688,16 @@
   </w:style>
   <w:style w:type="character" w:default="1" w:styleId="DefaultParagraphFont">
     <w:name w:val="Default Paragraph Font"/>
+    <w:uiPriority w:val="1"/>
     <w:semiHidden/>
+    <w:unhideWhenUsed/>
   </w:style>
   <w:style w:type="table" w:default="1" w:styleId="TableNormal">
     <w:name w:val="Normal Table"/>
     <w:uiPriority w:val="99"/>
     <w:semiHidden/>
     <w:unhideWhenUsed/>
+    <w:qFormat/>
     <w:tblPr>
       <w:tblInd w:w="0" w:type="dxa"/>
       <w:tblCellMar>
@@ -12911,6 +12717,7 @@
   <w:style w:type="paragraph" w:customStyle="1" w:styleId="Paragraph2">
     <w:name w:val="Paragraph2"/>
     <w:basedOn w:val="Normal"/>
+    <w:rsid w:val="00CB5E4F"/>
     <w:pPr>
       <w:spacing w:before="80"/>
       <w:ind w:left="720"/>
@@ -12926,6 +12733,7 @@
     <w:basedOn w:val="Normal"/>
     <w:next w:val="Normal"/>
     <w:qFormat/>
+    <w:rsid w:val="00CB5E4F"/>
     <w:pPr>
       <w:spacing w:line="240" w:lineRule="auto"/>
       <w:jc w:val="center"/>
@@ -12940,6 +12748,7 @@
     <w:name w:val="Subtitle"/>
     <w:basedOn w:val="Normal"/>
     <w:qFormat/>
+    <w:rsid w:val="00CB5E4F"/>
     <w:pPr>
       <w:spacing w:after="60"/>
       <w:jc w:val="center"/>
@@ -12955,6 +12764,7 @@
     <w:name w:val="Normal Indent"/>
     <w:basedOn w:val="Normal"/>
     <w:semiHidden/>
+    <w:rsid w:val="00CB5E4F"/>
     <w:pPr>
       <w:ind w:left="900" w:hanging="900"/>
     </w:pPr>
@@ -12964,6 +12774,7 @@
     <w:basedOn w:val="Normal"/>
     <w:next w:val="Normal"/>
     <w:uiPriority w:val="39"/>
+    <w:rsid w:val="00CB5E4F"/>
     <w:pPr>
       <w:tabs>
         <w:tab w:val="right" w:pos="9360"/>
@@ -12977,6 +12788,7 @@
     <w:basedOn w:val="Normal"/>
     <w:next w:val="Normal"/>
     <w:uiPriority w:val="39"/>
+    <w:rsid w:val="00CB5E4F"/>
     <w:pPr>
       <w:tabs>
         <w:tab w:val="right" w:pos="9360"/>
@@ -12989,6 +12801,7 @@
     <w:basedOn w:val="Normal"/>
     <w:next w:val="Normal"/>
     <w:uiPriority w:val="39"/>
+    <w:rsid w:val="00CB5E4F"/>
     <w:pPr>
       <w:tabs>
         <w:tab w:val="left" w:pos="1440"/>
@@ -13001,6 +12814,7 @@
     <w:name w:val="header"/>
     <w:basedOn w:val="Normal"/>
     <w:semiHidden/>
+    <w:rsid w:val="00CB5E4F"/>
     <w:pPr>
       <w:tabs>
         <w:tab w:val="center" w:pos="4320"/>
@@ -13012,6 +12826,7 @@
     <w:name w:val="footer"/>
     <w:basedOn w:val="Normal"/>
     <w:semiHidden/>
+    <w:rsid w:val="00CB5E4F"/>
     <w:pPr>
       <w:tabs>
         <w:tab w:val="center" w:pos="4320"/>
@@ -13023,10 +12838,12 @@
     <w:name w:val="page number"/>
     <w:basedOn w:val="DefaultParagraphFont"/>
     <w:semiHidden/>
+    <w:rsid w:val="00CB5E4F"/>
   </w:style>
   <w:style w:type="paragraph" w:customStyle="1" w:styleId="Bullet2">
     <w:name w:val="Bullet2"/>
     <w:basedOn w:val="Normal"/>
+    <w:rsid w:val="00CB5E4F"/>
     <w:pPr>
       <w:ind w:left="1440" w:hanging="360"/>
     </w:pPr>
@@ -13037,6 +12854,7 @@
   <w:style w:type="paragraph" w:customStyle="1" w:styleId="Paragraph1">
     <w:name w:val="Paragraph1"/>
     <w:basedOn w:val="Normal"/>
+    <w:rsid w:val="00CB5E4F"/>
     <w:pPr>
       <w:spacing w:before="80" w:line="240" w:lineRule="auto"/>
       <w:jc w:val="both"/>
@@ -13045,6 +12863,7 @@
   <w:style w:type="paragraph" w:customStyle="1" w:styleId="Tabletext">
     <w:name w:val="Tabletext"/>
     <w:basedOn w:val="Normal"/>
+    <w:rsid w:val="00CB5E4F"/>
     <w:pPr>
       <w:keepLines/>
       <w:spacing w:after="120"/>
@@ -13054,6 +12873,7 @@
     <w:name w:val="Body Text"/>
     <w:basedOn w:val="Normal"/>
     <w:semiHidden/>
+    <w:rsid w:val="00CB5E4F"/>
     <w:pPr>
       <w:keepLines/>
       <w:spacing w:after="120"/>
@@ -13063,6 +12883,7 @@
   <w:style w:type="paragraph" w:customStyle="1" w:styleId="Paragraph3">
     <w:name w:val="Paragraph3"/>
     <w:basedOn w:val="Normal"/>
+    <w:rsid w:val="00CB5E4F"/>
     <w:pPr>
       <w:spacing w:before="80" w:line="240" w:lineRule="auto"/>
       <w:ind w:left="1530"/>
@@ -13072,6 +12893,7 @@
   <w:style w:type="paragraph" w:customStyle="1" w:styleId="Bullet1">
     <w:name w:val="Bullet1"/>
     <w:basedOn w:val="Normal"/>
+    <w:rsid w:val="00CB5E4F"/>
     <w:pPr>
       <w:ind w:left="720" w:hanging="432"/>
     </w:pPr>
@@ -13080,6 +12902,7 @@
     <w:name w:val="footnote reference"/>
     <w:basedOn w:val="DefaultParagraphFont"/>
     <w:semiHidden/>
+    <w:rsid w:val="00CB5E4F"/>
     <w:rPr>
       <w:sz w:val="20"/>
       <w:vertAlign w:val="superscript"/>
@@ -13089,6 +12912,7 @@
     <w:name w:val="footnote text"/>
     <w:basedOn w:val="Normal"/>
     <w:semiHidden/>
+    <w:rsid w:val="00CB5E4F"/>
     <w:pPr>
       <w:keepNext/>
       <w:keepLines/>
@@ -13107,6 +12931,7 @@
     <w:name w:val="Document Map"/>
     <w:basedOn w:val="Normal"/>
     <w:semiHidden/>
+    <w:rsid w:val="00CB5E4F"/>
     <w:pPr>
       <w:shd w:val="clear" w:color="auto" w:fill="000080"/>
     </w:pPr>
@@ -13117,6 +12942,7 @@
   <w:style w:type="paragraph" w:customStyle="1" w:styleId="Paragraph4">
     <w:name w:val="Paragraph4"/>
     <w:basedOn w:val="Normal"/>
+    <w:rsid w:val="00CB5E4F"/>
     <w:pPr>
       <w:spacing w:before="80" w:line="240" w:lineRule="auto"/>
       <w:ind w:left="2250"/>
@@ -13128,6 +12954,7 @@
     <w:basedOn w:val="Normal"/>
     <w:next w:val="Normal"/>
     <w:semiHidden/>
+    <w:rsid w:val="00CB5E4F"/>
     <w:pPr>
       <w:ind w:left="600"/>
     </w:pPr>
@@ -13137,6 +12964,7 @@
     <w:basedOn w:val="Normal"/>
     <w:next w:val="Normal"/>
     <w:semiHidden/>
+    <w:rsid w:val="00CB5E4F"/>
     <w:pPr>
       <w:ind w:left="800"/>
     </w:pPr>
@@ -13146,6 +12974,7 @@
     <w:basedOn w:val="Normal"/>
     <w:next w:val="Normal"/>
     <w:semiHidden/>
+    <w:rsid w:val="00CB5E4F"/>
     <w:pPr>
       <w:ind w:left="1000"/>
     </w:pPr>
@@ -13155,6 +12984,7 @@
     <w:basedOn w:val="Normal"/>
     <w:next w:val="Normal"/>
     <w:semiHidden/>
+    <w:rsid w:val="00CB5E4F"/>
     <w:pPr>
       <w:ind w:left="1200"/>
     </w:pPr>
@@ -13164,6 +12994,7 @@
     <w:basedOn w:val="Normal"/>
     <w:next w:val="Normal"/>
     <w:semiHidden/>
+    <w:rsid w:val="00CB5E4F"/>
     <w:pPr>
       <w:ind w:left="1400"/>
     </w:pPr>
@@ -13173,6 +13004,7 @@
     <w:basedOn w:val="Normal"/>
     <w:next w:val="Normal"/>
     <w:semiHidden/>
+    <w:rsid w:val="00CB5E4F"/>
     <w:pPr>
       <w:ind w:left="1600"/>
     </w:pPr>
@@ -13180,6 +13012,7 @@
   <w:style w:type="paragraph" w:customStyle="1" w:styleId="MainTitle">
     <w:name w:val="Main Title"/>
     <w:basedOn w:val="Normal"/>
+    <w:rsid w:val="00CB5E4F"/>
     <w:pPr>
       <w:spacing w:before="480" w:after="60" w:line="240" w:lineRule="auto"/>
       <w:jc w:val="center"/>
@@ -13195,6 +13028,7 @@
     <w:name w:val="Body Text 2"/>
     <w:basedOn w:val="Normal"/>
     <w:semiHidden/>
+    <w:rsid w:val="00CB5E4F"/>
     <w:rPr>
       <w:i/>
       <w:color w:val="0000FF"/>
@@ -13204,6 +13038,7 @@
     <w:name w:val="Body Text Indent"/>
     <w:basedOn w:val="Normal"/>
     <w:semiHidden/>
+    <w:rsid w:val="00CB5E4F"/>
     <w:pPr>
       <w:ind w:left="720"/>
     </w:pPr>
@@ -13216,6 +13051,7 @@
   <w:style w:type="paragraph" w:customStyle="1" w:styleId="Body">
     <w:name w:val="Body"/>
     <w:basedOn w:val="Normal"/>
+    <w:rsid w:val="00CB5E4F"/>
     <w:pPr>
       <w:widowControl/>
       <w:spacing w:before="120" w:line="240" w:lineRule="auto"/>
@@ -13228,16 +13064,14 @@
   <w:style w:type="paragraph" w:customStyle="1" w:styleId="Bullet">
     <w:name w:val="Bullet"/>
     <w:basedOn w:val="Normal"/>
+    <w:rsid w:val="00CB5E4F"/>
     <w:pPr>
       <w:widowControl/>
-      <w:numPr>
-        <w:numId w:val="81"/>
-      </w:numPr>
       <w:tabs>
         <w:tab w:val="left" w:pos="720"/>
       </w:tabs>
       <w:spacing w:before="120" w:line="240" w:lineRule="auto"/>
-      <w:ind w:left="720" w:right="360"/>
+      <w:ind w:left="720" w:right="360" w:hanging="720"/>
       <w:jc w:val="both"/>
     </w:pPr>
     <w:rPr>
@@ -13249,6 +13083,7 @@
     <w:basedOn w:val="Normal"/>
     <w:next w:val="BodyText"/>
     <w:autoRedefine/>
+    <w:rsid w:val="00CB5E4F"/>
     <w:pPr>
       <w:tabs>
         <w:tab w:val="left" w:pos="540"/>
@@ -13265,6 +13100,7 @@
     <w:name w:val="Hyperlink"/>
     <w:basedOn w:val="DefaultParagraphFont"/>
     <w:semiHidden/>
+    <w:rsid w:val="00CB5E4F"/>
     <w:rPr>
       <w:color w:val="0000FF"/>
       <w:u w:val="single"/>
@@ -13273,6 +13109,7 @@
   <w:style w:type="paragraph" w:customStyle="1" w:styleId="infoblue0">
     <w:name w:val="infoblue"/>
     <w:basedOn w:val="Normal"/>
+    <w:rsid w:val="00CB5E4F"/>
     <w:pPr>
       <w:widowControl/>
       <w:spacing w:before="100" w:beforeAutospacing="1" w:after="100" w:afterAutospacing="1" w:line="240" w:lineRule="auto"/>
@@ -13280,6 +13117,36 @@
     <w:rPr>
       <w:sz w:val="24"/>
       <w:szCs w:val="24"/>
+    </w:rPr>
+  </w:style>
+  <w:style w:type="paragraph" w:styleId="BalloonText">
+    <w:name w:val="Balloon Text"/>
+    <w:basedOn w:val="Normal"/>
+    <w:link w:val="BalloonTextChar"/>
+    <w:uiPriority w:val="99"/>
+    <w:semiHidden/>
+    <w:unhideWhenUsed/>
+    <w:rsid w:val="00C92D61"/>
+    <w:pPr>
+      <w:spacing w:line="240" w:lineRule="auto"/>
+    </w:pPr>
+    <w:rPr>
+      <w:rFonts w:ascii="Tahoma" w:hAnsi="Tahoma" w:cs="Tahoma"/>
+      <w:sz w:val="16"/>
+      <w:szCs w:val="16"/>
+    </w:rPr>
+  </w:style>
+  <w:style w:type="character" w:customStyle="1" w:styleId="BalloonTextChar">
+    <w:name w:val="Balloon Text Char"/>
+    <w:basedOn w:val="DefaultParagraphFont"/>
+    <w:link w:val="BalloonText"/>
+    <w:uiPriority w:val="99"/>
+    <w:semiHidden/>
+    <w:rsid w:val="00C92D61"/>
+    <w:rPr>
+      <w:rFonts w:ascii="Tahoma" w:hAnsi="Tahoma" w:cs="Tahoma"/>
+      <w:sz w:val="16"/>
+      <w:szCs w:val="16"/>
     </w:rPr>
   </w:style>
 </w:styles>

</xml_diff>